<commit_message>
Fixed space preserve after parser spliting.
</commit_message>
<xml_diff>
--- a/tests/org.obeonetwork.m2doc.tests/resources/bookmark/bookmarkMissingEndField/bookmarkMissingEndField-expected-generation.docx
+++ b/tests/org.obeonetwork.m2doc.tests/resources/bookmark/bookmarkMissingEndField/bookmarkMissingEndField-expected-generation.docx
@@ -27,25 +27,25 @@
       </w:pPr>
       <w:r>
         <w:rPr/>
-        <w:t>Test link before bookmark : </w:t>
+        <w:t xml:space="preserve">Test link before bookmark : </w:t>
       </w:r>
-      <w:r w:rsidR="71678CB03A5143FFB72166C8B2017EA7">
+      <w:r w:rsidR="49E3CEC1781542A1B47A641BD27F1DB1">
         <w:fldChar w:fldCharType="begin"/>
       </w:r>
-      <w:r w:rsidR="71678CB03A5143FFB72166C8B2017EA7">
+      <w:r w:rsidR="49E3CEC1781542A1B47A641BD27F1DB1">
         <w:instrText xml:space="preserve"> REF bookmark1 \h </w:instrText>
       </w:r>
-      <w:r w:rsidR="71678CB03A5143FFB72166C8B2017EA7">
+      <w:r w:rsidR="49E3CEC1781542A1B47A641BD27F1DB1">
         <w:fldChar w:fldCharType="separate"/>
       </w:r>
-      <w:r w:rsidR="71678CB03A5143FFB72166C8B2017EA7">
+      <w:r w:rsidR="49E3CEC1781542A1B47A641BD27F1DB1">
         <w:rPr>
           <w:noProof/>
           <w:b w:val="on"/>
         </w:rPr>
         <w:t>a reference to bookmark1</w:t>
       </w:r>
-      <w:r w:rsidR="71678CB03A5143FFB72166C8B2017EA7">
+      <w:r w:rsidR="49E3CEC1781542A1B47A641BD27F1DB1">
         <w:fldChar w:fldCharType="end"/>
       </w:r>
     </w:p>
@@ -60,9 +60,9 @@
       </w:pPr>
       <w:r>
         <w:rPr/>
-        <w:t>Test bookmark : </w:t>
+        <w:t xml:space="preserve">Test bookmark : </w:t>
       </w:r>
-      <w:bookmarkStart w:name="bookmark1" w:id="70491560966717758687964661439260774711"/>
+      <w:bookmarkStart w:name="bookmark1" w:id="27544872753628121762397754676281766958"/>
       <w:r>
         <w:rPr>
           <w:b w:val="on"/>
@@ -70,7 +70,7 @@
         </w:rPr>
         <w:t xml:space="preserve">    &lt;---Invalid block: Unexpected tag EOF missing [ENDBOOKMARK] while parsing m:bookmark 'bookmark1'bookmarked content{m:endbookmark</w:t>
       </w:r>
-      <w:bookmarkEnd w:id="70491560966717758687964661439260774711"/>
+      <w:bookmarkEnd w:id="27544872753628121762397754676281766958"/>
     </w:p>
     <w:sectPr>
       <w:type w:val="nextPage"/>

</xml_diff>